<commit_message>
Updates to Problem Statement and detailed working of solutions to Ticket Classification problem
</commit_message>
<xml_diff>
--- a/Automated Ticketing System/Problem Statement.docx
+++ b/Automated Ticketing System/Problem Statement.docx
@@ -8,7 +8,7 @@
         <w:jc w:val="center"/>
       </w:pPr>
       <w:r>
-        <w:t>Sentiment Analysis</w:t>
+        <w:t>Automated Ticket Assignment</w:t>
       </w:r>
     </w:p>
     <w:p>
@@ -19,94 +19,124 @@
         <w:t>Data:</w:t>
       </w:r>
     </w:p>
-    <w:p/>
     <w:p>
       <w:r>
-        <w:t xml:space="preserve">This is a dataset for binary sentiment classification containing substantially more data than previous benchmark datasets. We provide a set of 25,000 highly polar movie reviews for training, and 25,000 for testing. There is additional </w:t>
-      </w:r>
-      <w:proofErr w:type="spellStart"/>
-      <w:r>
-        <w:t>unlabeled</w:t>
-      </w:r>
-      <w:proofErr w:type="spellEnd"/>
-      <w:r>
-        <w:t xml:space="preserve"> data for use as well. Raw text and already processed bag of words formats are provided. See the README file contained in the release for more details.</w:t>
+        <w:t>One of the key activities of any IT function is to “Keep the lights on” to ensure there is no</w:t>
+      </w:r>
+      <w:r>
+        <w:t xml:space="preserve"> </w:t>
+      </w:r>
+      <w:r>
+        <w:t>impact to the Business operations. IT leverages Incident Management process to achieve the</w:t>
+      </w:r>
+      <w:r>
+        <w:t xml:space="preserve"> </w:t>
+      </w:r>
+      <w:r>
+        <w:t>above Objective. An incident is something that is unplanned interruption to an IT service or</w:t>
+      </w:r>
+      <w:r>
+        <w:t xml:space="preserve"> </w:t>
+      </w:r>
+      <w:r>
+        <w:t>reduction in the quality of an IT service that affects the Users and the Business. The main goal</w:t>
+      </w:r>
+      <w:r>
+        <w:t xml:space="preserve"> </w:t>
+      </w:r>
+      <w:r>
+        <w:t>of Incident Management process is to provide a quick fix / workarounds or solutions that</w:t>
+      </w:r>
+      <w:r>
+        <w:t xml:space="preserve"> </w:t>
+      </w:r>
+      <w:r>
+        <w:t>resolves the interruption and restores the service to its full capacity to ensure no business</w:t>
+      </w:r>
+      <w:r>
+        <w:t xml:space="preserve"> </w:t>
+      </w:r>
+      <w:r>
+        <w:t>impact.</w:t>
       </w:r>
     </w:p>
     <w:p>
+      <w:r>
+        <w:t>Currently the incidents are created by various stakeholders (Business Users, IT Users and</w:t>
+      </w:r>
+      <w:r>
+        <w:t xml:space="preserve"> </w:t>
+      </w:r>
+      <w:r>
+        <w:t>Monitoring Tools) within IT Service Management Tool and are assigned to Service Desk teams</w:t>
+      </w:r>
+      <w:r>
+        <w:t xml:space="preserve"> </w:t>
+      </w:r>
+      <w:r>
+        <w:t>(L1 / L2 teams). This team will review the incidents for right ticket categorization, priorities and</w:t>
+      </w:r>
+      <w:r>
+        <w:t xml:space="preserve"> </w:t>
+      </w:r>
+      <w:r>
+        <w:t>then carry out initial diagnosis to see if they can resolve. Around ~54% of the incidents are</w:t>
+      </w:r>
+      <w:r>
+        <w:t xml:space="preserve"> </w:t>
+      </w:r>
+      <w:r>
+        <w:t>resolved by L1 / L2 teams. In</w:t>
+      </w:r>
+      <w:r>
+        <w:t xml:space="preserve"> </w:t>
+      </w:r>
+      <w:r>
+        <w:t xml:space="preserve">case L1 / L2 </w:t>
+      </w:r>
       <w:proofErr w:type="gramStart"/>
       <w:r>
-        <w:t>The Dataset of 50</w:t>
-      </w:r>
-      <w:r>
-        <w:t xml:space="preserve">,000 movie reviews from IMDB, </w:t>
-      </w:r>
-      <w:proofErr w:type="spellStart"/>
-      <w:r>
-        <w:t>labeled</w:t>
-      </w:r>
-      <w:proofErr w:type="spellEnd"/>
-      <w:r>
-        <w:t xml:space="preserve"> by sentiment</w:t>
+        <w:t>is</w:t>
+      </w:r>
+      <w:proofErr w:type="gramEnd"/>
+      <w:r>
+        <w:t xml:space="preserve"> unable to resolve, they will then escalate / assign</w:t>
       </w:r>
       <w:r>
         <w:t xml:space="preserve"> </w:t>
       </w:r>
       <w:r>
-        <w:t>(positive/negative).</w:t>
-      </w:r>
-      <w:proofErr w:type="gramEnd"/>
-      <w:r>
-        <w:t xml:space="preserve"> Reviews have been </w:t>
-      </w:r>
-      <w:proofErr w:type="spellStart"/>
-      <w:r>
-        <w:t>preprocessed</w:t>
-      </w:r>
-      <w:proofErr w:type="spellEnd"/>
-      <w:r>
-        <w:t>, and each review is encoded</w:t>
+        <w:t>the tickets to Functional teams from Applications and Infrastructure (L3 teams). Some portions</w:t>
       </w:r>
       <w:r>
         <w:t xml:space="preserve"> </w:t>
       </w:r>
       <w:r>
-        <w:t>as a sequence of word indexes (integers). For convenience, the words are indexed</w:t>
+        <w:t xml:space="preserve">of incidents are directly assigned to L3 teams by </w:t>
+      </w:r>
+      <w:r>
+        <w:t>monitoring</w:t>
+      </w:r>
+      <w:r>
+        <w:t xml:space="preserve"> tools or Callers /Requestors. L3 teams will carry out detailed diagnosis and resolve the incidents. Around ~56%</w:t>
       </w:r>
       <w:r>
         <w:t xml:space="preserve"> </w:t>
       </w:r>
       <w:r>
-        <w:t xml:space="preserve">by their frequency in the dataset, meaning the </w:t>
-      </w:r>
-      <w:r>
-        <w:t>word</w:t>
-      </w:r>
-      <w:r>
-        <w:t xml:space="preserve"> that has index 1 is the most</w:t>
+        <w:t>of incidents are resolved by Functional / L3 teams. In</w:t>
       </w:r>
       <w:r>
         <w:t xml:space="preserve"> </w:t>
       </w:r>
       <w:r>
-        <w:t>frequent word. Use the first 20 words from each review to speed up training,</w:t>
+        <w:t>case if vendor support is needed, they will</w:t>
       </w:r>
       <w:r>
         <w:t xml:space="preserve"> </w:t>
       </w:r>
       <w:r>
-        <w:t>using a max vocab size of 10,000.</w:t>
-      </w:r>
-    </w:p>
-    <w:p>
-      <w:r>
-        <w:t>As a convention, "0" does not stand for a specific word, but instead is used to</w:t>
-      </w:r>
-      <w:r>
-        <w:t xml:space="preserve"> </w:t>
-      </w:r>
-      <w:r>
-        <w:t>encode any unknown word</w:t>
+        <w:t>reach out for their support towards incident closure</w:t>
       </w:r>
     </w:p>
     <w:p>
@@ -126,260 +156,41 @@
           <w:rPr>
             <w:rStyle w:val="Hyperlink"/>
           </w:rPr>
-          <w:t>https://ai.stanford.edu/~amaas/data/sentiment/aclImdb_v1.tar.gz</w:t>
+          <w:t>https://github.com/SwamiKannan/Natural-Language-Processing/blob/main/Automated%20Ticketing%20System/Base_Dataset.xlsx</w:t>
         </w:r>
       </w:hyperlink>
     </w:p>
     <w:p>
       <w:pPr>
-        <w:rPr>
-          <w:rFonts w:ascii="Consolas" w:eastAsia="Times New Roman" w:hAnsi="Consolas" w:cs="Courier New"/>
-          <w:color w:val="444444"/>
-          <w:sz w:val="21"/>
-          <w:szCs w:val="21"/>
-        </w:rPr>
-      </w:pPr>
+        <w:pStyle w:val="Heading1"/>
+      </w:pPr>
+      <w:r>
+        <w:t>Note</w:t>
+      </w:r>
+      <w:r>
+        <w:t>:</w:t>
+      </w:r>
+      <w:bookmarkStart w:id="0" w:name="_GoBack"/>
+      <w:bookmarkEnd w:id="0"/>
+    </w:p>
+    <w:p>
+      <w:r>
+        <w:t xml:space="preserve">This project was done as part </w:t>
+      </w:r>
       <w:r>
         <w:rPr>
           <w:b/>
-          <w:u w:val="single"/>
         </w:rPr>
-        <w:t>C</w:t>
+        <w:t xml:space="preserve">of </w:t>
       </w:r>
       <w:r>
         <w:rPr>
           <w:b/>
-          <w:u w:val="single"/>
         </w:rPr>
-        <w:t>itation</w:t>
-      </w:r>
-      <w:r>
-        <w:t>:</w:t>
-      </w:r>
-    </w:p>
-    <w:p>
-      <w:pPr>
-        <w:pStyle w:val="HTMLPreformatted"/>
-      </w:pPr>
-      <w:proofErr w:type="gramStart"/>
-      <w:r>
-        <w:t>@</w:t>
-      </w:r>
-      <w:proofErr w:type="spellStart"/>
-      <w:r>
-        <w:t>InProceedings</w:t>
-      </w:r>
-      <w:proofErr w:type="spellEnd"/>
-      <w:r>
-        <w:t>{</w:t>
-      </w:r>
-      <w:proofErr w:type="gramEnd"/>
-      <w:r>
-        <w:t>maas-EtAl:2011:ACL-HLT2011,</w:t>
-      </w:r>
-    </w:p>
-    <w:p>
-      <w:pPr>
-        <w:pStyle w:val="HTMLPreformatted"/>
-      </w:pPr>
-      <w:r>
-        <w:t xml:space="preserve">  </w:t>
-      </w:r>
-      <w:proofErr w:type="gramStart"/>
-      <w:r>
-        <w:t>author</w:t>
-      </w:r>
-      <w:proofErr w:type="gramEnd"/>
-      <w:r>
-        <w:t xml:space="preserve">    = {Maas, Andrew L.  </w:t>
-      </w:r>
-      <w:proofErr w:type="gramStart"/>
-      <w:r>
-        <w:t>and  Daly</w:t>
-      </w:r>
-      <w:proofErr w:type="gramEnd"/>
-      <w:r>
-        <w:t xml:space="preserve">, Raymond E.  </w:t>
-      </w:r>
-      <w:proofErr w:type="gramStart"/>
-      <w:r>
-        <w:t>and  Pham</w:t>
-      </w:r>
-      <w:proofErr w:type="gramEnd"/>
-      <w:r>
-        <w:t xml:space="preserve">, Peter T.  </w:t>
-      </w:r>
-      <w:proofErr w:type="gramStart"/>
-      <w:r>
-        <w:t>and  Huang</w:t>
-      </w:r>
-      <w:proofErr w:type="gramEnd"/>
-      <w:r>
-        <w:t xml:space="preserve">, Dan  and  Ng, Andrew Y.  </w:t>
-      </w:r>
-      <w:proofErr w:type="gramStart"/>
-      <w:r>
-        <w:t>and  Potts</w:t>
-      </w:r>
-      <w:proofErr w:type="gramEnd"/>
-      <w:r>
-        <w:t>, Christopher},</w:t>
-      </w:r>
-    </w:p>
-    <w:p>
-      <w:pPr>
-        <w:pStyle w:val="HTMLPreformatted"/>
-      </w:pPr>
-      <w:r>
-        <w:t xml:space="preserve">  </w:t>
-      </w:r>
-      <w:proofErr w:type="gramStart"/>
-      <w:r>
-        <w:t>title</w:t>
-      </w:r>
-      <w:proofErr w:type="gramEnd"/>
-      <w:r>
-        <w:t xml:space="preserve">     = {Learning Word Vectors for Sentiment Analysis},</w:t>
-      </w:r>
-    </w:p>
-    <w:p>
-      <w:pPr>
-        <w:pStyle w:val="HTMLPreformatted"/>
-      </w:pPr>
-      <w:r>
-        <w:t xml:space="preserve">  </w:t>
-      </w:r>
-      <w:proofErr w:type="spellStart"/>
-      <w:proofErr w:type="gramStart"/>
-      <w:r>
-        <w:t>booktitle</w:t>
-      </w:r>
-      <w:proofErr w:type="spellEnd"/>
-      <w:proofErr w:type="gramEnd"/>
-      <w:r>
-        <w:t xml:space="preserve"> = {Proceedings of the 49th Annual Meeting of the Association for Computational Linguistics: Human Language Technologies},</w:t>
-      </w:r>
-    </w:p>
-    <w:p>
-      <w:pPr>
-        <w:pStyle w:val="HTMLPreformatted"/>
-      </w:pPr>
-      <w:r>
-        <w:t xml:space="preserve">  </w:t>
-      </w:r>
-      <w:proofErr w:type="gramStart"/>
-      <w:r>
-        <w:t>month</w:t>
-      </w:r>
-      <w:proofErr w:type="gramEnd"/>
-      <w:r>
-        <w:t xml:space="preserve">     = {June},</w:t>
-      </w:r>
-    </w:p>
-    <w:p>
-      <w:pPr>
-        <w:pStyle w:val="HTMLPreformatted"/>
-      </w:pPr>
-      <w:r>
-        <w:t xml:space="preserve">  </w:t>
-      </w:r>
-      <w:proofErr w:type="gramStart"/>
-      <w:r>
-        <w:t>year</w:t>
-      </w:r>
-      <w:proofErr w:type="gramEnd"/>
-      <w:r>
-        <w:t xml:space="preserve">      = {2011},</w:t>
-      </w:r>
-    </w:p>
-    <w:p>
-      <w:pPr>
-        <w:pStyle w:val="HTMLPreformatted"/>
-      </w:pPr>
-      <w:r>
-        <w:t xml:space="preserve">  </w:t>
-      </w:r>
-      <w:proofErr w:type="gramStart"/>
-      <w:r>
-        <w:t>address</w:t>
-      </w:r>
-      <w:proofErr w:type="gramEnd"/>
-      <w:r>
-        <w:t xml:space="preserve">   = {Portland, Oregon, USA},</w:t>
-      </w:r>
-    </w:p>
-    <w:p>
-      <w:pPr>
-        <w:pStyle w:val="HTMLPreformatted"/>
-      </w:pPr>
-      <w:r>
-        <w:t xml:space="preserve">  </w:t>
-      </w:r>
-      <w:proofErr w:type="gramStart"/>
-      <w:r>
-        <w:t>publisher</w:t>
-      </w:r>
-      <w:proofErr w:type="gramEnd"/>
-      <w:r>
-        <w:t xml:space="preserve"> = {Association for Computational Linguistics},</w:t>
-      </w:r>
-    </w:p>
-    <w:p>
-      <w:pPr>
-        <w:pStyle w:val="HTMLPreformatted"/>
-      </w:pPr>
-      <w:r>
-        <w:t xml:space="preserve">  </w:t>
-      </w:r>
-      <w:proofErr w:type="gramStart"/>
-      <w:r>
-        <w:t>pages</w:t>
-      </w:r>
-      <w:proofErr w:type="gramEnd"/>
-      <w:r>
-        <w:t xml:space="preserve">     = {142--150},</w:t>
-      </w:r>
-    </w:p>
-    <w:p>
-      <w:pPr>
-        <w:pStyle w:val="HTMLPreformatted"/>
-      </w:pPr>
-      <w:r>
-        <w:t xml:space="preserve">  </w:t>
-      </w:r>
-      <w:proofErr w:type="spellStart"/>
-      <w:proofErr w:type="gramStart"/>
-      <w:r>
-        <w:t>url</w:t>
-      </w:r>
-      <w:proofErr w:type="spellEnd"/>
-      <w:proofErr w:type="gramEnd"/>
-      <w:r>
-        <w:t xml:space="preserve">       = {http://www.aclweb.org/anthology/P11-1015}</w:t>
-      </w:r>
-    </w:p>
-    <w:p>
-      <w:pPr>
-        <w:pStyle w:val="HTMLPreformatted"/>
-      </w:pPr>
-      <w:r>
-        <w:t>}</w:t>
-      </w:r>
-    </w:p>
-    <w:p>
-      <w:pPr>
-        <w:pStyle w:val="Heading1"/>
-      </w:pPr>
-      <w:r>
-        <w:t>Note</w:t>
-      </w:r>
-      <w:r>
-        <w:t>:</w:t>
-      </w:r>
-    </w:p>
-    <w:p>
-      <w:r>
-        <w:t xml:space="preserve">This project was done as part of the assignment from </w:t>
+        <w:t>the Capstone Project</w:t>
+      </w:r>
+      <w:r>
+        <w:t xml:space="preserve"> from </w:t>
       </w:r>
       <w:proofErr w:type="spellStart"/>
       <w:r>
@@ -407,12 +218,42 @@
         </w:numPr>
       </w:pPr>
       <w:r>
-        <w:t>Predict</w:t>
-      </w:r>
-      <w:bookmarkStart w:id="0" w:name="_GoBack"/>
-      <w:bookmarkEnd w:id="0"/>
-      <w:r>
-        <w:t xml:space="preserve"> the number of positive and negative reviews based on sentiments by using different classification models.</w:t>
+        <w:t>Guided by powerful AI techniques that can classify incidents to right functional groups can</w:t>
+      </w:r>
+      <w:r>
+        <w:t xml:space="preserve"> </w:t>
+      </w:r>
+      <w:r>
+        <w:t>help organizations to reduce the resolving time of the issue and can focus on more productive</w:t>
+      </w:r>
+      <w:r>
+        <w:t xml:space="preserve"> </w:t>
+      </w:r>
+      <w:proofErr w:type="gramStart"/>
+      <w:r>
+        <w:t>tasks.</w:t>
+      </w:r>
+      <w:proofErr w:type="gramEnd"/>
+    </w:p>
+    <w:p>
+      <w:pPr>
+        <w:pStyle w:val="ListParagraph"/>
+        <w:numPr>
+          <w:ilvl w:val="0"/>
+          <w:numId w:val="3"/>
+        </w:numPr>
+      </w:pPr>
+      <w:r>
+        <w:t>T</w:t>
+      </w:r>
+      <w:r>
+        <w:t>he goal is to build a classifier that can classify the tickets by analysing</w:t>
+      </w:r>
+      <w:r>
+        <w:t xml:space="preserve"> </w:t>
+      </w:r>
+      <w:r>
+        <w:t>text.</w:t>
       </w:r>
     </w:p>
     <w:sectPr>

</xml_diff>